<commit_message>
Update Interaction Design topic 1
</commit_message>
<xml_diff>
--- a/Interaction Design/Coursera/topic 1.docx
+++ b/Interaction Design/Coursera/topic 1.docx
@@ -4,6 +4,9 @@
   <w:body>
     <w:p>
       <w:r>
+        <w:rPr>
+          <w:noProof/>
+        </w:rPr>
         <w:drawing>
           <wp:inline distT="0" distB="0" distL="0" distR="0" wp14:anchorId="327A4C19" wp14:editId="406F9712">
             <wp:extent cx="5731510" cy="2573655"/>
@@ -43,6 +46,9 @@
     </w:p>
     <w:p>
       <w:r>
+        <w:rPr>
+          <w:noProof/>
+        </w:rPr>
         <w:drawing>
           <wp:inline distT="0" distB="0" distL="0" distR="0" wp14:anchorId="342AAB38" wp14:editId="63F743A1">
             <wp:extent cx="4439270" cy="3258005"/>
@@ -82,6 +88,9 @@
     </w:p>
     <w:p>
       <w:r>
+        <w:rPr>
+          <w:noProof/>
+        </w:rPr>
         <w:drawing>
           <wp:inline distT="0" distB="0" distL="0" distR="0" wp14:anchorId="1B169D6D" wp14:editId="5895677B">
             <wp:extent cx="5731510" cy="2478405"/>
@@ -121,6 +130,9 @@
     </w:p>
     <w:p>
       <w:r>
+        <w:rPr>
+          <w:noProof/>
+        </w:rPr>
         <w:lastRenderedPageBreak/>
         <w:drawing>
           <wp:inline distT="0" distB="0" distL="0" distR="0" wp14:anchorId="66D02B63" wp14:editId="5B1D6DE6">
@@ -161,6 +173,9 @@
     </w:p>
     <w:p>
       <w:r>
+        <w:rPr>
+          <w:noProof/>
+        </w:rPr>
         <w:drawing>
           <wp:inline distT="0" distB="0" distL="0" distR="0" wp14:anchorId="43F16F4E" wp14:editId="2047EE56">
             <wp:extent cx="4382112" cy="4163006"/>
@@ -200,6 +215,9 @@
     </w:p>
     <w:p>
       <w:r>
+        <w:rPr>
+          <w:noProof/>
+        </w:rPr>
         <w:lastRenderedPageBreak/>
         <w:drawing>
           <wp:inline distT="0" distB="0" distL="0" distR="0" wp14:anchorId="64A9FA37" wp14:editId="67F10D8F">
@@ -240,6 +258,9 @@
     </w:p>
     <w:p>
       <w:r>
+        <w:rPr>
+          <w:noProof/>
+        </w:rPr>
         <w:drawing>
           <wp:inline distT="0" distB="0" distL="0" distR="0" wp14:anchorId="53C12FC5" wp14:editId="35527C86">
             <wp:extent cx="4401164" cy="4229690"/>
@@ -279,6 +300,9 @@
     </w:p>
     <w:p>
       <w:r>
+        <w:rPr>
+          <w:noProof/>
+        </w:rPr>
         <w:lastRenderedPageBreak/>
         <w:drawing>
           <wp:inline distT="0" distB="0" distL="0" distR="0" wp14:anchorId="603F3226" wp14:editId="3C7CAB11">
@@ -319,6 +343,9 @@
     </w:p>
     <w:p>
       <w:r>
+        <w:rPr>
+          <w:noProof/>
+        </w:rPr>
         <w:drawing>
           <wp:inline distT="0" distB="0" distL="0" distR="0" wp14:anchorId="6EBFE88E" wp14:editId="45189BE2">
             <wp:extent cx="5731510" cy="4615815"/>
@@ -358,6 +385,9 @@
     </w:p>
     <w:p>
       <w:r>
+        <w:rPr>
+          <w:noProof/>
+        </w:rPr>
         <w:lastRenderedPageBreak/>
         <w:drawing>
           <wp:inline distT="0" distB="0" distL="0" distR="0" wp14:anchorId="40EC5416" wp14:editId="0B0A7A63">
@@ -398,6 +428,9 @@
     </w:p>
     <w:p>
       <w:r>
+        <w:rPr>
+          <w:noProof/>
+        </w:rPr>
         <w:drawing>
           <wp:inline distT="0" distB="0" distL="0" distR="0" wp14:anchorId="41348A71" wp14:editId="06AB29F7">
             <wp:extent cx="5731510" cy="1964055"/>
@@ -437,6 +470,9 @@
     </w:p>
     <w:p>
       <w:r>
+        <w:rPr>
+          <w:noProof/>
+        </w:rPr>
         <w:drawing>
           <wp:inline distT="0" distB="0" distL="0" distR="0" wp14:anchorId="5904A9FF" wp14:editId="523C98BC">
             <wp:extent cx="5731510" cy="3794760"/>
@@ -476,6 +512,9 @@
     </w:p>
     <w:p>
       <w:r>
+        <w:rPr>
+          <w:noProof/>
+        </w:rPr>
         <w:lastRenderedPageBreak/>
         <w:drawing>
           <wp:inline distT="0" distB="0" distL="0" distR="0" wp14:anchorId="0EBADC15" wp14:editId="3199D54A">
@@ -516,6 +555,9 @@
     </w:p>
     <w:p>
       <w:r>
+        <w:rPr>
+          <w:noProof/>
+        </w:rPr>
         <w:drawing>
           <wp:inline distT="0" distB="0" distL="0" distR="0" wp14:anchorId="54E36BC6" wp14:editId="075C16B8">
             <wp:extent cx="5731510" cy="2104390"/>
@@ -555,6 +597,9 @@
     </w:p>
     <w:p>
       <w:r>
+        <w:rPr>
+          <w:noProof/>
+        </w:rPr>
         <w:drawing>
           <wp:inline distT="0" distB="0" distL="0" distR="0" wp14:anchorId="4A849D4E" wp14:editId="399B20B2">
             <wp:extent cx="5731510" cy="2969895"/>
@@ -594,6 +639,9 @@
     </w:p>
     <w:p>
       <w:r>
+        <w:rPr>
+          <w:noProof/>
+        </w:rPr>
         <w:lastRenderedPageBreak/>
         <w:drawing>
           <wp:inline distT="0" distB="0" distL="0" distR="0" wp14:anchorId="31DEBFC6" wp14:editId="3BC436BB">
@@ -634,6 +682,9 @@
     </w:p>
     <w:p>
       <w:r>
+        <w:rPr>
+          <w:noProof/>
+        </w:rPr>
         <w:drawing>
           <wp:inline distT="0" distB="0" distL="0" distR="0" wp14:anchorId="5A1F83A6" wp14:editId="6A73D5B0">
             <wp:extent cx="5731510" cy="4344035"/>
@@ -673,6 +724,9 @@
     </w:p>
     <w:p>
       <w:r>
+        <w:rPr>
+          <w:noProof/>
+        </w:rPr>
         <w:lastRenderedPageBreak/>
         <w:drawing>
           <wp:inline distT="0" distB="0" distL="0" distR="0" wp14:anchorId="2AF06EC3" wp14:editId="64D5FEC9">
@@ -713,6 +767,9 @@
     </w:p>
     <w:p>
       <w:r>
+        <w:rPr>
+          <w:noProof/>
+        </w:rPr>
         <w:drawing>
           <wp:inline distT="0" distB="0" distL="0" distR="0" wp14:anchorId="2CF43EDD" wp14:editId="311C79C8">
             <wp:extent cx="4696480" cy="3686689"/>
@@ -752,6 +809,9 @@
     </w:p>
     <w:p>
       <w:r>
+        <w:rPr>
+          <w:noProof/>
+        </w:rPr>
         <w:lastRenderedPageBreak/>
         <w:drawing>
           <wp:inline distT="0" distB="0" distL="0" distR="0" wp14:anchorId="53CC0019" wp14:editId="7F3B9848">
@@ -792,6 +852,9 @@
     </w:p>
     <w:p>
       <w:r>
+        <w:rPr>
+          <w:noProof/>
+        </w:rPr>
         <w:drawing>
           <wp:inline distT="0" distB="0" distL="0" distR="0" wp14:anchorId="1DC69ABE" wp14:editId="7F2C7155">
             <wp:extent cx="5731510" cy="2851785"/>
@@ -831,6 +894,9 @@
     </w:p>
     <w:p>
       <w:r>
+        <w:rPr>
+          <w:noProof/>
+        </w:rPr>
         <w:lastRenderedPageBreak/>
         <w:drawing>
           <wp:inline distT="0" distB="0" distL="0" distR="0" wp14:anchorId="55F220FF" wp14:editId="44E8B499">
@@ -871,6 +937,9 @@
     </w:p>
     <w:p>
       <w:r>
+        <w:rPr>
+          <w:noProof/>
+        </w:rPr>
         <w:drawing>
           <wp:inline distT="0" distB="0" distL="0" distR="0" wp14:anchorId="2F1E1B81" wp14:editId="3D840DAF">
             <wp:extent cx="5731510" cy="4034790"/>
@@ -910,6 +979,9 @@
     </w:p>
     <w:p>
       <w:r>
+        <w:rPr>
+          <w:noProof/>
+        </w:rPr>
         <w:lastRenderedPageBreak/>
         <w:drawing>
           <wp:inline distT="0" distB="0" distL="0" distR="0" wp14:anchorId="38DD6986" wp14:editId="74D3AC0D">
@@ -950,6 +1022,9 @@
     </w:p>
     <w:p>
       <w:r>
+        <w:rPr>
+          <w:noProof/>
+        </w:rPr>
         <w:drawing>
           <wp:inline distT="0" distB="0" distL="0" distR="0" wp14:anchorId="07684B4E" wp14:editId="471D99E5">
             <wp:extent cx="4439270" cy="4239217"/>
@@ -989,6 +1064,9 @@
     </w:p>
     <w:p>
       <w:r>
+        <w:rPr>
+          <w:noProof/>
+        </w:rPr>
         <w:lastRenderedPageBreak/>
         <w:drawing>
           <wp:inline distT="0" distB="0" distL="0" distR="0" wp14:anchorId="4BF8226B" wp14:editId="094D3EA9">
@@ -1029,6 +1107,9 @@
     </w:p>
     <w:p>
       <w:r>
+        <w:rPr>
+          <w:noProof/>
+        </w:rPr>
         <w:drawing>
           <wp:inline distT="0" distB="0" distL="0" distR="0" wp14:anchorId="5317CE2E" wp14:editId="534D9B4B">
             <wp:extent cx="4353533" cy="3296110"/>
@@ -1068,6 +1149,9 @@
     </w:p>
     <w:p>
       <w:r>
+        <w:rPr>
+          <w:noProof/>
+        </w:rPr>
         <w:lastRenderedPageBreak/>
         <w:drawing>
           <wp:inline distT="0" distB="0" distL="0" distR="0" wp14:anchorId="011ADA18" wp14:editId="7E2D8935">
@@ -1108,6 +1192,9 @@
     </w:p>
     <w:p>
       <w:r>
+        <w:rPr>
+          <w:noProof/>
+        </w:rPr>
         <w:drawing>
           <wp:inline distT="0" distB="0" distL="0" distR="0" wp14:anchorId="2D3EC1F0" wp14:editId="7B479A8B">
             <wp:extent cx="5731510" cy="4384675"/>
@@ -1147,6 +1234,9 @@
     </w:p>
     <w:p>
       <w:r>
+        <w:rPr>
+          <w:noProof/>
+        </w:rPr>
         <w:lastRenderedPageBreak/>
         <w:drawing>
           <wp:inline distT="0" distB="0" distL="0" distR="0" wp14:anchorId="0E0088B1" wp14:editId="4CE4C831">
@@ -1187,6 +1277,9 @@
     </w:p>
     <w:p>
       <w:r>
+        <w:rPr>
+          <w:noProof/>
+        </w:rPr>
         <w:drawing>
           <wp:inline distT="0" distB="0" distL="0" distR="0" wp14:anchorId="35AACCD7" wp14:editId="7481221A">
             <wp:extent cx="4496427" cy="3667637"/>
@@ -1226,6 +1319,9 @@
     </w:p>
     <w:p>
       <w:r>
+        <w:rPr>
+          <w:noProof/>
+        </w:rPr>
         <w:lastRenderedPageBreak/>
         <w:drawing>
           <wp:inline distT="0" distB="0" distL="0" distR="0" wp14:anchorId="67349D46" wp14:editId="6882637D">
@@ -1252,6 +1348,85 @@
                     <a:xfrm>
                       <a:off x="0" y="0"/>
                       <a:ext cx="4372585" cy="4001058"/>
+                    </a:xfrm>
+                    <a:prstGeom prst="rect">
+                      <a:avLst/>
+                    </a:prstGeom>
+                  </pic:spPr>
+                </pic:pic>
+              </a:graphicData>
+            </a:graphic>
+          </wp:inline>
+        </w:drawing>
+      </w:r>
+    </w:p>
+    <w:p>
+      <w:r>
+        <w:lastRenderedPageBreak/>
+        <w:drawing>
+          <wp:inline distT="0" distB="0" distL="0" distR="0" wp14:anchorId="1F892CDC" wp14:editId="25A55197">
+            <wp:extent cx="5731510" cy="4912995"/>
+            <wp:effectExtent l="0" t="0" r="2540" b="1905"/>
+            <wp:docPr id="33" name="Picture 33" descr="Graphical user interface, text, application&#10;&#10;Description automatically generated"/>
+            <wp:cNvGraphicFramePr>
+              <a:graphicFrameLocks xmlns:a="http://schemas.openxmlformats.org/drawingml/2006/main" noChangeAspect="1"/>
+            </wp:cNvGraphicFramePr>
+            <a:graphic xmlns:a="http://schemas.openxmlformats.org/drawingml/2006/main">
+              <a:graphicData uri="http://schemas.openxmlformats.org/drawingml/2006/picture">
+                <pic:pic xmlns:pic="http://schemas.openxmlformats.org/drawingml/2006/picture">
+                  <pic:nvPicPr>
+                    <pic:cNvPr id="33" name="Picture 33" descr="Graphical user interface, text, application&#10;&#10;Description automatically generated"/>
+                    <pic:cNvPicPr/>
+                  </pic:nvPicPr>
+                  <pic:blipFill>
+                    <a:blip r:embed="rId36"/>
+                    <a:stretch>
+                      <a:fillRect/>
+                    </a:stretch>
+                  </pic:blipFill>
+                  <pic:spPr>
+                    <a:xfrm>
+                      <a:off x="0" y="0"/>
+                      <a:ext cx="5731510" cy="4912995"/>
+                    </a:xfrm>
+                    <a:prstGeom prst="rect">
+                      <a:avLst/>
+                    </a:prstGeom>
+                  </pic:spPr>
+                </pic:pic>
+              </a:graphicData>
+            </a:graphic>
+          </wp:inline>
+        </w:drawing>
+      </w:r>
+    </w:p>
+    <w:p>
+      <w:r>
+        <w:drawing>
+          <wp:inline distT="0" distB="0" distL="0" distR="0" wp14:anchorId="46FA8587" wp14:editId="522070AA">
+            <wp:extent cx="5731510" cy="3354070"/>
+            <wp:effectExtent l="0" t="0" r="2540" b="0"/>
+            <wp:docPr id="34" name="Picture 34" descr="Graphical user interface, text, application, email&#10;&#10;Description automatically generated"/>
+            <wp:cNvGraphicFramePr>
+              <a:graphicFrameLocks xmlns:a="http://schemas.openxmlformats.org/drawingml/2006/main" noChangeAspect="1"/>
+            </wp:cNvGraphicFramePr>
+            <a:graphic xmlns:a="http://schemas.openxmlformats.org/drawingml/2006/main">
+              <a:graphicData uri="http://schemas.openxmlformats.org/drawingml/2006/picture">
+                <pic:pic xmlns:pic="http://schemas.openxmlformats.org/drawingml/2006/picture">
+                  <pic:nvPicPr>
+                    <pic:cNvPr id="34" name="Picture 34" descr="Graphical user interface, text, application, email&#10;&#10;Description automatically generated"/>
+                    <pic:cNvPicPr/>
+                  </pic:nvPicPr>
+                  <pic:blipFill>
+                    <a:blip r:embed="rId37"/>
+                    <a:stretch>
+                      <a:fillRect/>
+                    </a:stretch>
+                  </pic:blipFill>
+                  <pic:spPr>
+                    <a:xfrm>
+                      <a:off x="0" y="0"/>
+                      <a:ext cx="5731510" cy="3354070"/>
                     </a:xfrm>
                     <a:prstGeom prst="rect">
                       <a:avLst/>

</xml_diff>